<commit_message>
Correction in the Activation Record diagram
</commit_message>
<xml_diff>
--- a/Report.docx
+++ b/Report.docx
@@ -14063,10 +14063,10 @@
           <w:noProof/>
         </w:rPr>
         <w:drawing>
-          <wp:inline distT="0" distB="0" distL="0" distR="0" wp14:anchorId="616E0FCE" wp14:editId="2D745368">
-            <wp:extent cx="4671060" cy="5913120"/>
-            <wp:effectExtent l="0" t="0" r="0" b="0"/>
-            <wp:docPr id="1" name="Picture 1"/>
+          <wp:inline distT="0" distB="0" distL="0" distR="0" wp14:anchorId="0A8B0884" wp14:editId="0659FBBF">
+            <wp:extent cx="4960620" cy="6294120"/>
+            <wp:effectExtent l="152400" t="152400" r="354330" b="354330"/>
+            <wp:docPr id="3" name="Picture 3"/>
             <wp:cNvGraphicFramePr>
               <a:graphicFrameLocks xmlns:a="http://schemas.openxmlformats.org/drawingml/2006/main" noChangeAspect="1"/>
             </wp:cNvGraphicFramePr>
@@ -14074,7 +14074,7 @@
               <a:graphicData uri="http://schemas.openxmlformats.org/drawingml/2006/picture">
                 <pic:pic xmlns:pic="http://schemas.openxmlformats.org/drawingml/2006/picture">
                   <pic:nvPicPr>
-                    <pic:cNvPr id="0" name="Picture 1"/>
+                    <pic:cNvPr id="0" name="Picture 3"/>
                     <pic:cNvPicPr>
                       <a:picLocks noChangeAspect="1" noChangeArrowheads="1"/>
                     </pic:cNvPicPr>
@@ -14095,15 +14095,21 @@
                   <pic:spPr bwMode="auto">
                     <a:xfrm>
                       <a:off x="0" y="0"/>
-                      <a:ext cx="4671060" cy="5913120"/>
+                      <a:ext cx="4960620" cy="6294120"/>
                     </a:xfrm>
                     <a:prstGeom prst="rect">
                       <a:avLst/>
                     </a:prstGeom>
-                    <a:noFill/>
                     <a:ln>
                       <a:noFill/>
                     </a:ln>
+                    <a:effectLst>
+                      <a:outerShdw blurRad="292100" dist="139700" dir="2700000" algn="tl" rotWithShape="0">
+                        <a:srgbClr val="333333">
+                          <a:alpha val="65000"/>
+                        </a:srgbClr>
+                      </a:outerShdw>
+                    </a:effectLst>
                   </pic:spPr>
                 </pic:pic>
               </a:graphicData>

</xml_diff>

<commit_message>
Small update in Activation Record diagram
</commit_message>
<xml_diff>
--- a/Report.docx
+++ b/Report.docx
@@ -14063,10 +14063,10 @@
           <w:noProof/>
         </w:rPr>
         <w:drawing>
-          <wp:inline distT="0" distB="0" distL="0" distR="0" wp14:anchorId="0A8B0884" wp14:editId="0659FBBF">
-            <wp:extent cx="4960620" cy="6294120"/>
-            <wp:effectExtent l="152400" t="152400" r="354330" b="354330"/>
-            <wp:docPr id="3" name="Picture 3"/>
+          <wp:inline distT="0" distB="0" distL="0" distR="0" wp14:anchorId="2D69C2A3" wp14:editId="21EAA90E">
+            <wp:extent cx="4960620" cy="6484620"/>
+            <wp:effectExtent l="0" t="0" r="0" b="0"/>
+            <wp:docPr id="1" name="Picture 1"/>
             <wp:cNvGraphicFramePr>
               <a:graphicFrameLocks xmlns:a="http://schemas.openxmlformats.org/drawingml/2006/main" noChangeAspect="1"/>
             </wp:cNvGraphicFramePr>
@@ -14074,7 +14074,7 @@
               <a:graphicData uri="http://schemas.openxmlformats.org/drawingml/2006/picture">
                 <pic:pic xmlns:pic="http://schemas.openxmlformats.org/drawingml/2006/picture">
                   <pic:nvPicPr>
-                    <pic:cNvPr id="0" name="Picture 3"/>
+                    <pic:cNvPr id="0" name="Picture 1"/>
                     <pic:cNvPicPr>
                       <a:picLocks noChangeAspect="1" noChangeArrowheads="1"/>
                     </pic:cNvPicPr>
@@ -14095,21 +14095,15 @@
                   <pic:spPr bwMode="auto">
                     <a:xfrm>
                       <a:off x="0" y="0"/>
-                      <a:ext cx="4960620" cy="6294120"/>
+                      <a:ext cx="4960620" cy="6484620"/>
                     </a:xfrm>
                     <a:prstGeom prst="rect">
                       <a:avLst/>
                     </a:prstGeom>
+                    <a:noFill/>
                     <a:ln>
                       <a:noFill/>
                     </a:ln>
-                    <a:effectLst>
-                      <a:outerShdw blurRad="292100" dist="139700" dir="2700000" algn="tl" rotWithShape="0">
-                        <a:srgbClr val="333333">
-                          <a:alpha val="65000"/>
-                        </a:srgbClr>
-                      </a:outerShdw>
-                    </a:effectLst>
                   </pic:spPr>
                 </pic:pic>
               </a:graphicData>

</xml_diff>

<commit_message>
Updating the submission date
</commit_message>
<xml_diff>
--- a/Report.docx
+++ b/Report.docx
@@ -272,7 +272,10 @@
         <w:t xml:space="preserve">: </w:t>
       </w:r>
       <w:r>
-        <w:t>September 14</w:t>
+        <w:t xml:space="preserve">September </w:t>
+      </w:r>
+      <w:r>
+        <w:t>20</w:t>
       </w:r>
       <w:r>
         <w:t>, 2021</w:t>
@@ -525,7 +528,7 @@
                                 <w:szCs w:val="21"/>
                                 <w:lang w:eastAsia="en-CA"/>
                               </w:rPr>
-                              <w:t>September 1</w:t>
+                              <w:t xml:space="preserve">September </w:t>
                             </w:r>
                             <w:r>
                               <w:rPr>
@@ -535,7 +538,7 @@
                                 <w:szCs w:val="21"/>
                                 <w:lang w:eastAsia="en-CA"/>
                               </w:rPr>
-                              <w:t>4</w:t>
+                              <w:t>20</w:t>
                             </w:r>
                             <w:r>
                               <w:rPr>
@@ -2277,7 +2280,7 @@
                           <w:szCs w:val="21"/>
                           <w:lang w:eastAsia="en-CA"/>
                         </w:rPr>
-                        <w:t>September 1</w:t>
+                        <w:t xml:space="preserve">September </w:t>
                       </w:r>
                       <w:r>
                         <w:rPr>
@@ -2287,7 +2290,7 @@
                           <w:szCs w:val="21"/>
                           <w:lang w:eastAsia="en-CA"/>
                         </w:rPr>
-                        <w:t>4</w:t>
+                        <w:t>20</w:t>
                       </w:r>
                       <w:r>
                         <w:rPr>
@@ -14353,7 +14356,7 @@
                                 <w:szCs w:val="21"/>
                                 <w:lang w:eastAsia="en-CA"/>
                               </w:rPr>
-                              <w:t>September 1</w:t>
+                              <w:t xml:space="preserve">September </w:t>
                             </w:r>
                             <w:r>
                               <w:rPr>
@@ -14363,7 +14366,7 @@
                                 <w:szCs w:val="21"/>
                                 <w:lang w:eastAsia="en-CA"/>
                               </w:rPr>
-                              <w:t>4</w:t>
+                              <w:t>20</w:t>
                             </w:r>
                             <w:r>
                               <w:rPr>
@@ -15969,7 +15972,7 @@
                           <w:szCs w:val="21"/>
                           <w:lang w:eastAsia="en-CA"/>
                         </w:rPr>
-                        <w:t>September 1</w:t>
+                        <w:t xml:space="preserve">September </w:t>
                       </w:r>
                       <w:r>
                         <w:rPr>
@@ -15979,7 +15982,7 @@
                           <w:szCs w:val="21"/>
                           <w:lang w:eastAsia="en-CA"/>
                         </w:rPr>
-                        <w:t>4</w:t>
+                        <w:t>20</w:t>
                       </w:r>
                       <w:r>
                         <w:rPr>

</xml_diff>